<commit_message>
Parte de Alejandro y Roberto
</commit_message>
<xml_diff>
--- a/TG3_RobertoSanchez.docx
+++ b/TG3_RobertoSanchez.docx
@@ -1,6 +1,6 @@
 
 <file path=word/document.xml><?xml version="1.0" encoding="utf-8"?>
-<w:document xmlns:wpc="http://schemas.microsoft.com/office/word/2010/wordprocessingCanvas" xmlns:cx="http://schemas.microsoft.com/office/drawing/2014/chartex" xmlns:cx1="http://schemas.microsoft.com/office/drawing/2015/9/8/chartex" xmlns:cx2="http://schemas.microsoft.com/office/drawing/2015/10/21/chartex" xmlns:cx3="http://schemas.microsoft.com/office/drawing/2016/5/9/chartex" xmlns:cx4="http://schemas.microsoft.com/office/drawing/2016/5/10/chartex" xmlns:cx5="http://schemas.microsoft.com/office/drawing/2016/5/11/chartex" xmlns:cx6="http://schemas.microsoft.com/office/drawing/2016/5/12/chartex" xmlns:cx7="http://schemas.microsoft.com/office/drawing/2016/5/13/chartex" xmlns:cx8="http://schemas.microsoft.com/office/drawing/2016/5/14/chartex" xmlns:mc="http://schemas.openxmlformats.org/markup-compatibility/2006" xmlns:o="urn:schemas-microsoft-com:office:office" xmlns:r="http://schemas.openxmlformats.org/officeDocument/2006/relationships" xmlns:m="http://schemas.openxmlformats.org/officeDocument/2006/math" xmlns:v="urn:schemas-microsoft-com:vml" xmlns:wp14="http://schemas.microsoft.com/office/word/2010/wordprocessingDrawing" xmlns:wp="http://schemas.openxmlformats.org/drawingml/2006/wordprocessingDrawing" xmlns:w10="urn:schemas-microsoft-com:office:word" xmlns:w="http://schemas.openxmlformats.org/wordprocessingml/2006/main" xmlns:w14="http://schemas.microsoft.com/office/word/2010/wordml" xmlns:w15="http://schemas.microsoft.com/office/word/2012/wordml" xmlns:w16se="http://schemas.microsoft.com/office/word/2015/wordml/symex" xmlns:wpg="http://schemas.microsoft.com/office/word/2010/wordprocessingGroup" xmlns:wpi="http://schemas.microsoft.com/office/word/2010/wordprocessingInk" xmlns:wne="http://schemas.microsoft.com/office/word/2006/wordml" xmlns:wps="http://schemas.microsoft.com/office/word/2010/wordprocessingShape" mc:Ignorable="w14 w15 w16se wp14">
+<w:document xmlns:wpc="http://schemas.microsoft.com/office/word/2010/wordprocessingCanvas" xmlns:mc="http://schemas.openxmlformats.org/markup-compatibility/2006" xmlns:o="urn:schemas-microsoft-com:office:office" xmlns:r="http://schemas.openxmlformats.org/officeDocument/2006/relationships" xmlns:m="http://schemas.openxmlformats.org/officeDocument/2006/math" xmlns:v="urn:schemas-microsoft-com:vml" xmlns:wp14="http://schemas.microsoft.com/office/word/2010/wordprocessingDrawing" xmlns:wp="http://schemas.openxmlformats.org/drawingml/2006/wordprocessingDrawing" xmlns:w10="urn:schemas-microsoft-com:office:word" xmlns:w="http://schemas.openxmlformats.org/wordprocessingml/2006/main" xmlns:w14="http://schemas.microsoft.com/office/word/2010/wordml" xmlns:w15="http://schemas.microsoft.com/office/word/2012/wordml" xmlns:wpg="http://schemas.microsoft.com/office/word/2010/wordprocessingGroup" xmlns:wpi="http://schemas.microsoft.com/office/word/2010/wordprocessingInk" xmlns:wne="http://schemas.microsoft.com/office/word/2006/wordml" xmlns:wps="http://schemas.microsoft.com/office/word/2010/wordprocessingShape" mc:Ignorable="w14 w15 wp14">
   <w:body>
     <w:bookmarkStart w:id="0" w:name="_Hlk482038625" w:displacedByCustomXml="next"/>
     <w:bookmarkEnd w:id="0" w:displacedByCustomXml="next"/>
@@ -23,7 +23,7 @@
       <w:sdtContent>
         <w:p>
           <w:pPr>
-            <w:pStyle w:val="TtuloTDC"/>
+            <w:pStyle w:val="TtulodeTDC"/>
           </w:pPr>
           <w:r>
             <w:t>Contenido</w:t>
@@ -826,7 +826,14 @@
                 <w:rStyle w:val="Hipervnculo"/>
                 <w:noProof/>
               </w:rPr>
-              <w:t>4. Proyecto de implementación de un prototipo del sistema utilizando la tecnología A</w:t>
+              <w:t xml:space="preserve">4. Proyecto de implementación de un prototipo del sistema utilizando la </w:t>
+            </w:r>
+            <w:r>
+              <w:rPr>
+                <w:rStyle w:val="Hipervnculo"/>
+                <w:noProof/>
+              </w:rPr>
+              <w:t>Docker</w:t>
             </w:r>
             <w:r>
               <w:rPr>
@@ -1246,7 +1253,14 @@
                 <w:rStyle w:val="Hipervnculo"/>
                 <w:noProof/>
               </w:rPr>
-              <w:t>5. Proyecto de implementación de un prototipo del sistema utilizando la tecnología B</w:t>
+              <w:t xml:space="preserve">5. Proyecto de implementación de un prototipo del sistema utilizando </w:t>
+            </w:r>
+            <w:r>
+              <w:rPr>
+                <w:rStyle w:val="Hipervnculo"/>
+                <w:noProof/>
+              </w:rPr>
+              <w:t>OpenVZ</w:t>
             </w:r>
             <w:r>
               <w:rPr>
@@ -2058,7 +2072,15 @@
         <w:t xml:space="preserve">compartido a </w:t>
       </w:r>
       <w:r>
-        <w:t>la planificación del trabajo utilizando una herramienta online de diagramación Gantt (por  ejemplo, GanttPro, versión gratuita).</w:t>
+        <w:t xml:space="preserve">la planificación del trabajo utilizando una herramienta online de diagramación Gantt (por  ejemplo, </w:t>
+      </w:r>
+      <w:proofErr w:type="spellStart"/>
+      <w:r>
+        <w:t>GanttPro</w:t>
+      </w:r>
+      <w:proofErr w:type="spellEnd"/>
+      <w:r>
+        <w:t>, versión gratuita).</w:t>
       </w:r>
     </w:p>
     <w:p>
@@ -2102,13 +2124,29 @@
     </w:p>
     <w:p>
       <w:r>
-        <w:t xml:space="preserve">En este apartado debe incluirse un enlace (URL) a un repositorio en GitHub </w:t>
+        <w:t xml:space="preserve">En este apartado debe incluirse un enlace (URL) a un repositorio en </w:t>
+      </w:r>
+      <w:proofErr w:type="spellStart"/>
+      <w:r>
+        <w:t>GitHub</w:t>
+      </w:r>
+      <w:proofErr w:type="spellEnd"/>
+      <w:r>
+        <w:t xml:space="preserve"> </w:t>
       </w:r>
       <w:r>
         <w:t xml:space="preserve">o </w:t>
       </w:r>
       <w:r>
-        <w:t>en BitBucket creado para el trabajo.</w:t>
+        <w:t xml:space="preserve">en </w:t>
+      </w:r>
+      <w:proofErr w:type="spellStart"/>
+      <w:r>
+        <w:t>BitBucket</w:t>
+      </w:r>
+      <w:proofErr w:type="spellEnd"/>
+      <w:r>
+        <w:t xml:space="preserve"> creado para el trabajo.</w:t>
       </w:r>
     </w:p>
     <w:p>
@@ -2191,7 +2229,15 @@
         <w:t>Prototipo</w:t>
       </w:r>
       <w:r>
-        <w:t>TecnologiaA_final.zip (o .rar)</w:t>
+        <w:t>TecnologiaA_final.zip (o .</w:t>
+      </w:r>
+      <w:proofErr w:type="spellStart"/>
+      <w:r>
+        <w:t>rar</w:t>
+      </w:r>
+      <w:proofErr w:type="spellEnd"/>
+      <w:r>
+        <w:t>)</w:t>
       </w:r>
     </w:p>
     <w:p>
@@ -2206,7 +2252,15 @@
         <w:t>Prototipo</w:t>
       </w:r>
       <w:r>
-        <w:t>TecnologiaB_final.zip (o .rar).</w:t>
+        <w:t>TecnologiaB_final.zip (o .</w:t>
+      </w:r>
+      <w:proofErr w:type="spellStart"/>
+      <w:r>
+        <w:t>rar</w:t>
+      </w:r>
+      <w:proofErr w:type="spellEnd"/>
+      <w:r>
+        <w:t>).</w:t>
       </w:r>
     </w:p>
     <w:p>
@@ -2790,12 +2844,14 @@
         <w:pStyle w:val="Ttulo2"/>
       </w:pPr>
       <w:bookmarkStart w:id="11" w:name="_Toc448254554"/>
+      <w:proofErr w:type="gramStart"/>
       <w:r>
         <w:t>3.</w:t>
       </w:r>
       <w:r>
         <w:t>N</w:t>
       </w:r>
+      <w:proofErr w:type="gramEnd"/>
       <w:r>
         <w:t xml:space="preserve"> C</w:t>
       </w:r>
@@ -2975,8 +3031,72 @@
         <w:pStyle w:val="Prrafodelista"/>
       </w:pPr>
       <w:r>
-        <w:t>Muy fácil de instalar debido a que está integrado dentro de un programa llamado Proxmox, por lo que descargando la ISO y usándola en VirtualBox, sería suficiente.</w:t>
-      </w:r>
+        <w:t xml:space="preserve">Muy fácil de instalar debido a que está integrado dentro de un programa llamado </w:t>
+      </w:r>
+      <w:proofErr w:type="spellStart"/>
+      <w:r>
+        <w:t>Proxmox</w:t>
+      </w:r>
+      <w:proofErr w:type="spellEnd"/>
+      <w:r>
+        <w:t xml:space="preserve">, por lo que descargando la ISO y usándola en </w:t>
+      </w:r>
+      <w:proofErr w:type="spellStart"/>
+      <w:r>
+        <w:t>VirtualBox</w:t>
+      </w:r>
+      <w:proofErr w:type="spellEnd"/>
+      <w:r>
+        <w:t>, sería suficiente.</w:t>
+      </w:r>
+    </w:p>
+    <w:p>
+      <w:pPr>
+        <w:pStyle w:val="Prrafodelista"/>
+      </w:pPr>
+    </w:p>
+    <w:p>
+      <w:pPr>
+        <w:pStyle w:val="Prrafodelista"/>
+        <w:numPr>
+          <w:ilvl w:val="0"/>
+          <w:numId w:val="5"/>
+        </w:numPr>
+      </w:pPr>
+      <w:r>
+        <w:rPr>
+          <w:b/>
+        </w:rPr>
+        <w:t>Criterio 2</w:t>
+      </w:r>
+      <w:r>
+        <w:rPr>
+          <w:b/>
+        </w:rPr>
+        <w:t xml:space="preserve">: </w:t>
+      </w:r>
+      <w:r>
+        <w:rPr>
+          <w:b/>
+        </w:rPr>
+        <w:t>Buscar imagen de un repositorio</w:t>
+      </w:r>
+      <w:r>
+        <w:rPr>
+          <w:b/>
+        </w:rPr>
+        <w:t>.</w:t>
+      </w:r>
+    </w:p>
+    <w:p>
+      <w:pPr>
+        <w:pStyle w:val="Prrafodelista"/>
+      </w:pPr>
+      <w:r>
+        <w:t>Para realizar una búsqueda de una imagen en un repositorio debemos….</w:t>
+      </w:r>
+      <w:bookmarkStart w:id="19" w:name="_GoBack"/>
+      <w:bookmarkEnd w:id="19"/>
     </w:p>
     <w:p>
       <w:pPr>
@@ -3055,7 +3175,15 @@
         <w:pStyle w:val="Prrafodelista"/>
       </w:pPr>
       <w:r>
-        <w:t>Darle al botón Inicar.</w:t>
+        <w:t xml:space="preserve">Darle al botón </w:t>
+      </w:r>
+      <w:proofErr w:type="spellStart"/>
+      <w:r>
+        <w:t>Inicar</w:t>
+      </w:r>
+      <w:proofErr w:type="spellEnd"/>
+      <w:r>
+        <w:t>.</w:t>
       </w:r>
     </w:p>
     <w:p>
@@ -3197,6 +3325,63 @@
       <w:r>
         <w:t>Introducimos una contraseña y, exceptuando Plantilla en la que tienes que descargar una previamente, lo demás se configura solo y no tienes que modificar ningún parámetro para que funcione.</w:t>
       </w:r>
+    </w:p>
+    <w:p>
+      <w:pPr>
+        <w:pStyle w:val="Prrafodelista"/>
+      </w:pPr>
+    </w:p>
+    <w:p>
+      <w:pPr>
+        <w:pStyle w:val="Prrafodelista"/>
+        <w:numPr>
+          <w:ilvl w:val="0"/>
+          <w:numId w:val="5"/>
+        </w:numPr>
+      </w:pPr>
+      <w:r>
+        <w:rPr>
+          <w:b/>
+        </w:rPr>
+        <w:t>Criterio 5</w:t>
+      </w:r>
+      <w:r>
+        <w:rPr>
+          <w:b/>
+        </w:rPr>
+        <w:t xml:space="preserve">: </w:t>
+      </w:r>
+      <w:r>
+        <w:rPr>
+          <w:b/>
+        </w:rPr>
+        <w:t>Instalar servicio Web en un contenedor</w:t>
+      </w:r>
+      <w:r>
+        <w:rPr>
+          <w:b/>
+        </w:rPr>
+        <w:t>.</w:t>
+      </w:r>
+    </w:p>
+    <w:p>
+      <w:pPr>
+        <w:pStyle w:val="Prrafodelista"/>
+      </w:pPr>
+      <w:r>
+        <w:t xml:space="preserve">Para instalar </w:t>
+      </w:r>
+      <w:r>
+        <w:t>un servicio Web</w:t>
+      </w:r>
+      <w:r>
+        <w:t xml:space="preserve"> en un contendor es necesario seguir unos pasos.</w:t>
+      </w:r>
+    </w:p>
+    <w:p>
+      <w:pPr>
+        <w:pStyle w:val="Prrafodelista"/>
+      </w:pPr>
     </w:p>
     <w:p>
       <w:pPr>
@@ -3355,8 +3540,57 @@
       <w:r>
         <w:t>Darle al botón Eliminar e introducir la ID.</w:t>
       </w:r>
-      <w:bookmarkStart w:id="19" w:name="_GoBack"/>
-      <w:bookmarkEnd w:id="19"/>
+    </w:p>
+    <w:p>
+      <w:pPr>
+        <w:pStyle w:val="Prrafodelista"/>
+      </w:pPr>
+    </w:p>
+    <w:p>
+      <w:pPr>
+        <w:pStyle w:val="Prrafodelista"/>
+        <w:numPr>
+          <w:ilvl w:val="0"/>
+          <w:numId w:val="5"/>
+        </w:numPr>
+      </w:pPr>
+      <w:r>
+        <w:rPr>
+          <w:b/>
+        </w:rPr>
+        <w:t>Criterio 8</w:t>
+      </w:r>
+      <w:r>
+        <w:rPr>
+          <w:b/>
+        </w:rPr>
+        <w:t xml:space="preserve">: Instalar </w:t>
+      </w:r>
+      <w:r>
+        <w:rPr>
+          <w:b/>
+        </w:rPr>
+        <w:t>Java</w:t>
+      </w:r>
+      <w:r>
+        <w:rPr>
+          <w:b/>
+        </w:rPr>
+        <w:t xml:space="preserve"> en un contenedor.</w:t>
+      </w:r>
+    </w:p>
+    <w:p>
+      <w:pPr>
+        <w:pStyle w:val="Prrafodelista"/>
+      </w:pPr>
+      <w:r>
+        <w:t>Para instalar Java en un contendor es necesario seguir unos pasos.</w:t>
+      </w:r>
+    </w:p>
+    <w:p>
+      <w:pPr>
+        <w:pStyle w:val="Prrafodelista"/>
+      </w:pPr>
     </w:p>
     <w:p>
       <w:pPr>
@@ -4002,7 +4236,7 @@
 </file>
 
 <file path=word/endnotes.xml><?xml version="1.0" encoding="utf-8"?>
-<w:endnotes xmlns:wpc="http://schemas.microsoft.com/office/word/2010/wordprocessingCanvas" xmlns:cx="http://schemas.microsoft.com/office/drawing/2014/chartex" xmlns:cx1="http://schemas.microsoft.com/office/drawing/2015/9/8/chartex" xmlns:cx2="http://schemas.microsoft.com/office/drawing/2015/10/21/chartex" xmlns:cx3="http://schemas.microsoft.com/office/drawing/2016/5/9/chartex" xmlns:cx4="http://schemas.microsoft.com/office/drawing/2016/5/10/chartex" xmlns:cx5="http://schemas.microsoft.com/office/drawing/2016/5/11/chartex" xmlns:cx6="http://schemas.microsoft.com/office/drawing/2016/5/12/chartex" xmlns:cx7="http://schemas.microsoft.com/office/drawing/2016/5/13/chartex" xmlns:cx8="http://schemas.microsoft.com/office/drawing/2016/5/14/chartex" xmlns:mc="http://schemas.openxmlformats.org/markup-compatibility/2006" xmlns:o="urn:schemas-microsoft-com:office:office" xmlns:r="http://schemas.openxmlformats.org/officeDocument/2006/relationships" xmlns:m="http://schemas.openxmlformats.org/officeDocument/2006/math" xmlns:v="urn:schemas-microsoft-com:vml" xmlns:wp14="http://schemas.microsoft.com/office/word/2010/wordprocessingDrawing" xmlns:wp="http://schemas.openxmlformats.org/drawingml/2006/wordprocessingDrawing" xmlns:w10="urn:schemas-microsoft-com:office:word" xmlns:w="http://schemas.openxmlformats.org/wordprocessingml/2006/main" xmlns:w14="http://schemas.microsoft.com/office/word/2010/wordml" xmlns:w15="http://schemas.microsoft.com/office/word/2012/wordml" xmlns:w16se="http://schemas.microsoft.com/office/word/2015/wordml/symex" xmlns:wpg="http://schemas.microsoft.com/office/word/2010/wordprocessingGroup" xmlns:wpi="http://schemas.microsoft.com/office/word/2010/wordprocessingInk" xmlns:wne="http://schemas.microsoft.com/office/word/2006/wordml" xmlns:wps="http://schemas.microsoft.com/office/word/2010/wordprocessingShape" mc:Ignorable="w14 w15 w16se wp14">
+<w:endnotes xmlns:wpc="http://schemas.microsoft.com/office/word/2010/wordprocessingCanvas" xmlns:mc="http://schemas.openxmlformats.org/markup-compatibility/2006" xmlns:o="urn:schemas-microsoft-com:office:office" xmlns:r="http://schemas.openxmlformats.org/officeDocument/2006/relationships" xmlns:m="http://schemas.openxmlformats.org/officeDocument/2006/math" xmlns:v="urn:schemas-microsoft-com:vml" xmlns:wp14="http://schemas.microsoft.com/office/word/2010/wordprocessingDrawing" xmlns:wp="http://schemas.openxmlformats.org/drawingml/2006/wordprocessingDrawing" xmlns:w10="urn:schemas-microsoft-com:office:word" xmlns:w="http://schemas.openxmlformats.org/wordprocessingml/2006/main" xmlns:w14="http://schemas.microsoft.com/office/word/2010/wordml" xmlns:w15="http://schemas.microsoft.com/office/word/2012/wordml" xmlns:wpg="http://schemas.microsoft.com/office/word/2010/wordprocessingGroup" xmlns:wpi="http://schemas.microsoft.com/office/word/2010/wordprocessingInk" xmlns:wne="http://schemas.microsoft.com/office/word/2006/wordml" xmlns:wps="http://schemas.microsoft.com/office/word/2010/wordprocessingShape" mc:Ignorable="w14 w15 wp14">
   <w:endnote w:type="separator" w:id="-1">
     <w:p>
       <w:pPr>
@@ -4027,7 +4261,7 @@
 </file>
 
 <file path=word/footer1.xml><?xml version="1.0" encoding="utf-8"?>
-<w:ftr xmlns:wpc="http://schemas.microsoft.com/office/word/2010/wordprocessingCanvas" xmlns:cx="http://schemas.microsoft.com/office/drawing/2014/chartex" xmlns:cx1="http://schemas.microsoft.com/office/drawing/2015/9/8/chartex" xmlns:cx2="http://schemas.microsoft.com/office/drawing/2015/10/21/chartex" xmlns:cx3="http://schemas.microsoft.com/office/drawing/2016/5/9/chartex" xmlns:cx4="http://schemas.microsoft.com/office/drawing/2016/5/10/chartex" xmlns:cx5="http://schemas.microsoft.com/office/drawing/2016/5/11/chartex" xmlns:cx6="http://schemas.microsoft.com/office/drawing/2016/5/12/chartex" xmlns:cx7="http://schemas.microsoft.com/office/drawing/2016/5/13/chartex" xmlns:cx8="http://schemas.microsoft.com/office/drawing/2016/5/14/chartex" xmlns:mc="http://schemas.openxmlformats.org/markup-compatibility/2006" xmlns:o="urn:schemas-microsoft-com:office:office" xmlns:r="http://schemas.openxmlformats.org/officeDocument/2006/relationships" xmlns:m="http://schemas.openxmlformats.org/officeDocument/2006/math" xmlns:v="urn:schemas-microsoft-com:vml" xmlns:wp14="http://schemas.microsoft.com/office/word/2010/wordprocessingDrawing" xmlns:wp="http://schemas.openxmlformats.org/drawingml/2006/wordprocessingDrawing" xmlns:w10="urn:schemas-microsoft-com:office:word" xmlns:w="http://schemas.openxmlformats.org/wordprocessingml/2006/main" xmlns:w14="http://schemas.microsoft.com/office/word/2010/wordml" xmlns:w15="http://schemas.microsoft.com/office/word/2012/wordml" xmlns:w16se="http://schemas.microsoft.com/office/word/2015/wordml/symex" xmlns:wpg="http://schemas.microsoft.com/office/word/2010/wordprocessingGroup" xmlns:wpi="http://schemas.microsoft.com/office/word/2010/wordprocessingInk" xmlns:wne="http://schemas.microsoft.com/office/word/2006/wordml" xmlns:wps="http://schemas.microsoft.com/office/word/2010/wordprocessingShape" mc:Ignorable="w14 w15 w16se wp14">
+<w:ftr xmlns:wpc="http://schemas.microsoft.com/office/word/2010/wordprocessingCanvas" xmlns:mc="http://schemas.openxmlformats.org/markup-compatibility/2006" xmlns:o="urn:schemas-microsoft-com:office:office" xmlns:r="http://schemas.openxmlformats.org/officeDocument/2006/relationships" xmlns:m="http://schemas.openxmlformats.org/officeDocument/2006/math" xmlns:v="urn:schemas-microsoft-com:vml" xmlns:wp14="http://schemas.microsoft.com/office/word/2010/wordprocessingDrawing" xmlns:wp="http://schemas.openxmlformats.org/drawingml/2006/wordprocessingDrawing" xmlns:w10="urn:schemas-microsoft-com:office:word" xmlns:w="http://schemas.openxmlformats.org/wordprocessingml/2006/main" xmlns:w14="http://schemas.microsoft.com/office/word/2010/wordml" xmlns:w15="http://schemas.microsoft.com/office/word/2012/wordml" xmlns:wpg="http://schemas.microsoft.com/office/word/2010/wordprocessingGroup" xmlns:wpi="http://schemas.microsoft.com/office/word/2010/wordprocessingInk" xmlns:wne="http://schemas.microsoft.com/office/word/2006/wordml" xmlns:wps="http://schemas.microsoft.com/office/word/2010/wordprocessingShape" mc:Ignorable="w14 w15 wp14">
   <w:sdt>
     <w:sdtPr>
       <w:id w:val="-1085539132"/>
@@ -4056,7 +4290,7 @@
           <w:rPr>
             <w:noProof/>
           </w:rPr>
-          <w:t>8</w:t>
+          <w:t>6</w:t>
         </w:r>
         <w:r>
           <w:fldChar w:fldCharType="end"/>
@@ -4073,7 +4307,7 @@
 </file>
 
 <file path=word/footnotes.xml><?xml version="1.0" encoding="utf-8"?>
-<w:footnotes xmlns:wpc="http://schemas.microsoft.com/office/word/2010/wordprocessingCanvas" xmlns:cx="http://schemas.microsoft.com/office/drawing/2014/chartex" xmlns:cx1="http://schemas.microsoft.com/office/drawing/2015/9/8/chartex" xmlns:cx2="http://schemas.microsoft.com/office/drawing/2015/10/21/chartex" xmlns:cx3="http://schemas.microsoft.com/office/drawing/2016/5/9/chartex" xmlns:cx4="http://schemas.microsoft.com/office/drawing/2016/5/10/chartex" xmlns:cx5="http://schemas.microsoft.com/office/drawing/2016/5/11/chartex" xmlns:cx6="http://schemas.microsoft.com/office/drawing/2016/5/12/chartex" xmlns:cx7="http://schemas.microsoft.com/office/drawing/2016/5/13/chartex" xmlns:cx8="http://schemas.microsoft.com/office/drawing/2016/5/14/chartex" xmlns:mc="http://schemas.openxmlformats.org/markup-compatibility/2006" xmlns:o="urn:schemas-microsoft-com:office:office" xmlns:r="http://schemas.openxmlformats.org/officeDocument/2006/relationships" xmlns:m="http://schemas.openxmlformats.org/officeDocument/2006/math" xmlns:v="urn:schemas-microsoft-com:vml" xmlns:wp14="http://schemas.microsoft.com/office/word/2010/wordprocessingDrawing" xmlns:wp="http://schemas.openxmlformats.org/drawingml/2006/wordprocessingDrawing" xmlns:w10="urn:schemas-microsoft-com:office:word" xmlns:w="http://schemas.openxmlformats.org/wordprocessingml/2006/main" xmlns:w14="http://schemas.microsoft.com/office/word/2010/wordml" xmlns:w15="http://schemas.microsoft.com/office/word/2012/wordml" xmlns:w16se="http://schemas.microsoft.com/office/word/2015/wordml/symex" xmlns:wpg="http://schemas.microsoft.com/office/word/2010/wordprocessingGroup" xmlns:wpi="http://schemas.microsoft.com/office/word/2010/wordprocessingInk" xmlns:wne="http://schemas.microsoft.com/office/word/2006/wordml" xmlns:wps="http://schemas.microsoft.com/office/word/2010/wordprocessingShape" mc:Ignorable="w14 w15 w16se wp14">
+<w:footnotes xmlns:wpc="http://schemas.microsoft.com/office/word/2010/wordprocessingCanvas" xmlns:mc="http://schemas.openxmlformats.org/markup-compatibility/2006" xmlns:o="urn:schemas-microsoft-com:office:office" xmlns:r="http://schemas.openxmlformats.org/officeDocument/2006/relationships" xmlns:m="http://schemas.openxmlformats.org/officeDocument/2006/math" xmlns:v="urn:schemas-microsoft-com:vml" xmlns:wp14="http://schemas.microsoft.com/office/word/2010/wordprocessingDrawing" xmlns:wp="http://schemas.openxmlformats.org/drawingml/2006/wordprocessingDrawing" xmlns:w10="urn:schemas-microsoft-com:office:word" xmlns:w="http://schemas.openxmlformats.org/wordprocessingml/2006/main" xmlns:w14="http://schemas.microsoft.com/office/word/2010/wordml" xmlns:w15="http://schemas.microsoft.com/office/word/2012/wordml" xmlns:wpg="http://schemas.microsoft.com/office/word/2010/wordprocessingGroup" xmlns:wpi="http://schemas.microsoft.com/office/word/2010/wordprocessingInk" xmlns:wne="http://schemas.microsoft.com/office/word/2006/wordml" xmlns:wps="http://schemas.microsoft.com/office/word/2010/wordprocessingShape" mc:Ignorable="w14 w15 wp14">
   <w:footnote w:type="separator" w:id="-1">
     <w:p>
       <w:pPr>
@@ -4098,8 +4332,8 @@
 </file>
 
 <file path=word/numbering.xml><?xml version="1.0" encoding="utf-8"?>
-<w:numbering xmlns:wpc="http://schemas.microsoft.com/office/word/2010/wordprocessingCanvas" xmlns:cx="http://schemas.microsoft.com/office/drawing/2014/chartex" xmlns:cx1="http://schemas.microsoft.com/office/drawing/2015/9/8/chartex" xmlns:cx2="http://schemas.microsoft.com/office/drawing/2015/10/21/chartex" xmlns:cx3="http://schemas.microsoft.com/office/drawing/2016/5/9/chartex" xmlns:cx4="http://schemas.microsoft.com/office/drawing/2016/5/10/chartex" xmlns:cx5="http://schemas.microsoft.com/office/drawing/2016/5/11/chartex" xmlns:cx6="http://schemas.microsoft.com/office/drawing/2016/5/12/chartex" xmlns:cx7="http://schemas.microsoft.com/office/drawing/2016/5/13/chartex" xmlns:cx8="http://schemas.microsoft.com/office/drawing/2016/5/14/chartex" xmlns:mc="http://schemas.openxmlformats.org/markup-compatibility/2006" xmlns:o="urn:schemas-microsoft-com:office:office" xmlns:r="http://schemas.openxmlformats.org/officeDocument/2006/relationships" xmlns:m="http://schemas.openxmlformats.org/officeDocument/2006/math" xmlns:v="urn:schemas-microsoft-com:vml" xmlns:wp14="http://schemas.microsoft.com/office/word/2010/wordprocessingDrawing" xmlns:wp="http://schemas.openxmlformats.org/drawingml/2006/wordprocessingDrawing" xmlns:w10="urn:schemas-microsoft-com:office:word" xmlns:w="http://schemas.openxmlformats.org/wordprocessingml/2006/main" xmlns:w14="http://schemas.microsoft.com/office/word/2010/wordml" xmlns:w15="http://schemas.microsoft.com/office/word/2012/wordml" xmlns:w16se="http://schemas.microsoft.com/office/word/2015/wordml/symex" xmlns:wpg="http://schemas.microsoft.com/office/word/2010/wordprocessingGroup" xmlns:wpi="http://schemas.microsoft.com/office/word/2010/wordprocessingInk" xmlns:wne="http://schemas.microsoft.com/office/word/2006/wordml" xmlns:wps="http://schemas.microsoft.com/office/word/2010/wordprocessingShape" mc:Ignorable="w14 w15 w16se wp14">
-  <w:abstractNum w:abstractNumId="0" w15:restartNumberingAfterBreak="0">
+<w:numbering xmlns:wpc="http://schemas.microsoft.com/office/word/2010/wordprocessingCanvas" xmlns:mc="http://schemas.openxmlformats.org/markup-compatibility/2006" xmlns:o="urn:schemas-microsoft-com:office:office" xmlns:r="http://schemas.openxmlformats.org/officeDocument/2006/relationships" xmlns:m="http://schemas.openxmlformats.org/officeDocument/2006/math" xmlns:v="urn:schemas-microsoft-com:vml" xmlns:wp14="http://schemas.microsoft.com/office/word/2010/wordprocessingDrawing" xmlns:wp="http://schemas.openxmlformats.org/drawingml/2006/wordprocessingDrawing" xmlns:w10="urn:schemas-microsoft-com:office:word" xmlns:w="http://schemas.openxmlformats.org/wordprocessingml/2006/main" xmlns:w14="http://schemas.microsoft.com/office/word/2010/wordml" xmlns:w15="http://schemas.microsoft.com/office/word/2012/wordml" xmlns:wpg="http://schemas.microsoft.com/office/word/2010/wordprocessingGroup" xmlns:wpi="http://schemas.microsoft.com/office/word/2010/wordprocessingInk" xmlns:wne="http://schemas.microsoft.com/office/word/2006/wordml" xmlns:wps="http://schemas.microsoft.com/office/word/2010/wordprocessingShape" mc:Ignorable="w14 w15 wp14">
+  <w:abstractNum w:abstractNumId="0">
     <w:nsid w:val="06E53864"/>
     <w:multiLevelType w:val="multilevel"/>
     <w:tmpl w:val="5B48355C"/>
@@ -4220,7 +4454,7 @@
       </w:rPr>
     </w:lvl>
   </w:abstractNum>
-  <w:abstractNum w:abstractNumId="1" w15:restartNumberingAfterBreak="0">
+  <w:abstractNum w:abstractNumId="1">
     <w:nsid w:val="2E802769"/>
     <w:multiLevelType w:val="hybridMultilevel"/>
     <w:tmpl w:val="B8EA61E6"/>
@@ -4333,7 +4567,7 @@
       </w:rPr>
     </w:lvl>
   </w:abstractNum>
-  <w:abstractNum w:abstractNumId="2" w15:restartNumberingAfterBreak="0">
+  <w:abstractNum w:abstractNumId="2">
     <w:nsid w:val="304055AC"/>
     <w:multiLevelType w:val="hybridMultilevel"/>
     <w:tmpl w:val="B48CE602"/>
@@ -4422,7 +4656,7 @@
       </w:pPr>
     </w:lvl>
   </w:abstractNum>
-  <w:abstractNum w:abstractNumId="3" w15:restartNumberingAfterBreak="0">
+  <w:abstractNum w:abstractNumId="3">
     <w:nsid w:val="63673D64"/>
     <w:multiLevelType w:val="hybridMultilevel"/>
     <w:tmpl w:val="10EA503C"/>
@@ -4534,7 +4768,7 @@
       </w:rPr>
     </w:lvl>
   </w:abstractNum>
-  <w:abstractNum w:abstractNumId="4" w15:restartNumberingAfterBreak="0">
+  <w:abstractNum w:abstractNumId="4">
     <w:nsid w:val="69E54BA7"/>
     <w:multiLevelType w:val="multilevel"/>
     <w:tmpl w:val="0C0A001F"/>
@@ -4639,7 +4873,7 @@
 </file>
 
 <file path=word/styles.xml><?xml version="1.0" encoding="utf-8"?>
-<w:styles xmlns:mc="http://schemas.openxmlformats.org/markup-compatibility/2006" xmlns:r="http://schemas.openxmlformats.org/officeDocument/2006/relationships" xmlns:w="http://schemas.openxmlformats.org/wordprocessingml/2006/main" xmlns:w14="http://schemas.microsoft.com/office/word/2010/wordml" xmlns:w15="http://schemas.microsoft.com/office/word/2012/wordml" xmlns:w16se="http://schemas.microsoft.com/office/word/2015/wordml/symex" mc:Ignorable="w14 w15 w16se">
+<w:styles xmlns:mc="http://schemas.openxmlformats.org/markup-compatibility/2006" xmlns:r="http://schemas.openxmlformats.org/officeDocument/2006/relationships" xmlns:w="http://schemas.openxmlformats.org/wordprocessingml/2006/main" xmlns:w14="http://schemas.microsoft.com/office/word/2010/wordml" xmlns:w15="http://schemas.microsoft.com/office/word/2012/wordml" mc:Ignorable="w14 w15">
   <w:docDefaults>
     <w:rPrDefault>
       <w:rPr>
@@ -4655,7 +4889,7 @@
       </w:pPr>
     </w:pPrDefault>
   </w:docDefaults>
-  <w:latentStyles w:defLockedState="0" w:defUIPriority="99" w:defSemiHidden="0" w:defUnhideWhenUsed="0" w:defQFormat="0" w:count="374">
+  <w:latentStyles w:defLockedState="0" w:defUIPriority="99" w:defSemiHidden="0" w:defUnhideWhenUsed="0" w:defQFormat="0" w:count="371">
     <w:lsdException w:name="Normal" w:uiPriority="0" w:qFormat="1"/>
     <w:lsdException w:name="heading 1" w:uiPriority="9" w:qFormat="1"/>
     <w:lsdException w:name="heading 2" w:semiHidden="1" w:uiPriority="9" w:unhideWhenUsed="1" w:qFormat="1"/>
@@ -4761,6 +4995,7 @@
     <w:lsdException w:name="HTML Sample" w:semiHidden="1" w:unhideWhenUsed="1"/>
     <w:lsdException w:name="HTML Typewriter" w:semiHidden="1" w:unhideWhenUsed="1"/>
     <w:lsdException w:name="HTML Variable" w:semiHidden="1" w:unhideWhenUsed="1"/>
+    <w:lsdException w:name="Normal Table" w:semiHidden="1" w:unhideWhenUsed="1"/>
     <w:lsdException w:name="annotation subject" w:semiHidden="1" w:unhideWhenUsed="1"/>
     <w:lsdException w:name="No List" w:semiHidden="1" w:unhideWhenUsed="1"/>
     <w:lsdException w:name="Outline List 1" w:semiHidden="1" w:unhideWhenUsed="1"/>
@@ -4805,6 +5040,7 @@
     <w:lsdException w:name="Table Professional" w:semiHidden="1" w:unhideWhenUsed="1"/>
     <w:lsdException w:name="Table Subtle 1" w:semiHidden="1" w:unhideWhenUsed="1"/>
     <w:lsdException w:name="Table Subtle 2" w:semiHidden="1" w:unhideWhenUsed="1"/>
+    <w:lsdException w:name="Table Web 1" w:semiHidden="1" w:unhideWhenUsed="1"/>
     <w:lsdException w:name="Table Web 2" w:semiHidden="1" w:unhideWhenUsed="1"/>
     <w:lsdException w:name="Table Web 3" w:semiHidden="1" w:unhideWhenUsed="1"/>
     <w:lsdException w:name="Balloon Text" w:semiHidden="1" w:unhideWhenUsed="1"/>
@@ -5025,9 +5261,6 @@
     <w:lsdException w:name="List Table 5 Dark Accent 6" w:uiPriority="50"/>
     <w:lsdException w:name="List Table 6 Colorful Accent 6" w:uiPriority="51"/>
     <w:lsdException w:name="List Table 7 Colorful Accent 6" w:uiPriority="52"/>
-    <w:lsdException w:name="Mention" w:semiHidden="1" w:unhideWhenUsed="1"/>
-    <w:lsdException w:name="Smart Hyperlink" w:semiHidden="1" w:unhideWhenUsed="1"/>
-    <w:lsdException w:name="Hashtag" w:semiHidden="1" w:unhideWhenUsed="1"/>
   </w:latentStyles>
   <w:style w:type="paragraph" w:default="1" w:styleId="Normal">
     <w:name w:val="Normal"/>
@@ -5174,7 +5407,7 @@
       <w:szCs w:val="24"/>
     </w:rPr>
   </w:style>
-  <w:style w:type="paragraph" w:styleId="TtuloTDC">
+  <w:style w:type="paragraph" w:styleId="TtulodeTDC">
     <w:name w:val="TOC Heading"/>
     <w:basedOn w:val="Ttulo1"/>
     <w:next w:val="Normal"/>
@@ -5302,6 +5535,7 @@
       <w:spacing w:after="0" w:line="240" w:lineRule="auto"/>
     </w:pPr>
     <w:tblPr>
+      <w:tblInd w:w="0" w:type="dxa"/>
       <w:tblBorders>
         <w:top w:val="single" w:sz="4" w:space="0" w:color="auto"/>
         <w:left w:val="single" w:sz="4" w:space="0" w:color="auto"/>
@@ -5310,6 +5544,12 @@
         <w:insideH w:val="single" w:sz="4" w:space="0" w:color="auto"/>
         <w:insideV w:val="single" w:sz="4" w:space="0" w:color="auto"/>
       </w:tblBorders>
+      <w:tblCellMar>
+        <w:top w:w="0" w:type="dxa"/>
+        <w:left w:w="108" w:type="dxa"/>
+        <w:bottom w:w="0" w:type="dxa"/>
+        <w:right w:w="108" w:type="dxa"/>
+      </w:tblCellMar>
     </w:tblPr>
   </w:style>
 </w:styles>
@@ -5581,7 +5821,7 @@
 </file>
 
 <file path=customXml/itemProps1.xml><?xml version="1.0" encoding="utf-8"?>
-<ds:datastoreItem xmlns:ds="http://schemas.openxmlformats.org/officeDocument/2006/customXml" ds:itemID="{2EA1AD9E-E1B1-4737-9F1E-D9728F3C27E7}">
+<ds:datastoreItem xmlns:ds="http://schemas.openxmlformats.org/officeDocument/2006/customXml" ds:itemID="{409A91F5-5403-4FD4-BBF2-4F3B372EDF31}">
   <ds:schemaRefs>
     <ds:schemaRef ds:uri="http://schemas.openxmlformats.org/officeDocument/2006/bibliography"/>
   </ds:schemaRefs>

</xml_diff>